<commit_message>
Mini project done till sprint 2
</commit_message>
<xml_diff>
--- a/Assignment_Status Created by Akash Trainer.docx
+++ b/Assignment_Status Created by Akash Trainer.docx
@@ -3712,6 +3712,190 @@
           </w:p>
         </w:tc>
       </w:tr>
+      <w:tr>
+        <w:tc>
+          <w:tcPr>
+            <w:tcW w:w="2158" w:type="dxa"/>
+          </w:tcPr>
+          <w:p>
+            <w:pPr>
+              <w:rPr>
+                <w:b/>
+                <w:bCs/>
+                <w:color w:val="4472C4" w:themeColor="accent1"/>
+                <w:sz w:val="28"/>
+                <w:szCs w:val="36"/>
+                <w:u w:val="single"/>
+                <w:lang w:val="en-US"/>
+              </w:rPr>
+            </w:pPr>
+            <w:r>
+              <w:rPr>
+                <w:b/>
+                <w:bCs/>
+                <w:color w:val="4472C4" w:themeColor="accent1"/>
+                <w:sz w:val="28"/>
+                <w:szCs w:val="36"/>
+                <w:u w:val="single"/>
+                <w:lang w:val="en-US"/>
+              </w:rPr>
+              <w:t>10</w:t>
+            </w:r>
+          </w:p>
+        </w:tc>
+        <w:tc>
+          <w:tcPr>
+            <w:tcW w:w="2158" w:type="dxa"/>
+          </w:tcPr>
+          <w:p>
+            <w:pPr>
+              <w:rPr>
+                <w:b/>
+                <w:bCs/>
+                <w:color w:val="4472C4" w:themeColor="accent1"/>
+                <w:sz w:val="28"/>
+                <w:szCs w:val="36"/>
+                <w:u w:val="single"/>
+                <w:lang w:val="en-US"/>
+              </w:rPr>
+            </w:pPr>
+            <w:r>
+              <w:rPr>
+                <w:b/>
+                <w:bCs/>
+                <w:color w:val="4472C4" w:themeColor="accent1"/>
+                <w:sz w:val="28"/>
+                <w:szCs w:val="36"/>
+                <w:u w:val="single"/>
+                <w:lang w:val="en-US"/>
+              </w:rPr>
+              <w:t>Mini Project 2</w:t>
+            </w:r>
+          </w:p>
+        </w:tc>
+        <w:tc>
+          <w:tcPr>
+            <w:tcW w:w="2158" w:type="dxa"/>
+          </w:tcPr>
+          <w:p>
+            <w:pPr>
+              <w:rPr>
+                <w:b/>
+                <w:bCs/>
+                <w:color w:val="4472C4" w:themeColor="accent1"/>
+                <w:sz w:val="28"/>
+                <w:szCs w:val="36"/>
+                <w:u w:val="single"/>
+                <w:lang w:val="en-US"/>
+              </w:rPr>
+            </w:pPr>
+            <w:r>
+              <w:rPr>
+                <w:b/>
+                <w:bCs/>
+                <w:color w:val="4472C4" w:themeColor="accent1"/>
+                <w:sz w:val="28"/>
+                <w:szCs w:val="36"/>
+                <w:u w:val="single"/>
+                <w:lang w:val="en-US"/>
+              </w:rPr>
+              <w:t>21/01/2021</w:t>
+            </w:r>
+          </w:p>
+        </w:tc>
+        <w:tc>
+          <w:tcPr>
+            <w:tcW w:w="2158" w:type="dxa"/>
+          </w:tcPr>
+          <w:p>
+            <w:pPr>
+              <w:rPr>
+                <w:b/>
+                <w:bCs/>
+                <w:color w:val="4472C4" w:themeColor="accent1"/>
+                <w:sz w:val="28"/>
+                <w:szCs w:val="36"/>
+                <w:u w:val="single"/>
+                <w:lang w:val="en-US"/>
+              </w:rPr>
+            </w:pPr>
+            <w:r>
+              <w:rPr>
+                <w:b/>
+                <w:bCs/>
+                <w:color w:val="4472C4" w:themeColor="accent1"/>
+                <w:sz w:val="28"/>
+                <w:szCs w:val="36"/>
+                <w:u w:val="single"/>
+                <w:lang w:val="en-US"/>
+              </w:rPr>
+              <w:t>Done till sprint 2</w:t>
+            </w:r>
+          </w:p>
+        </w:tc>
+        <w:tc>
+          <w:tcPr>
+            <w:tcW w:w="2159" w:type="dxa"/>
+          </w:tcPr>
+          <w:p>
+            <w:pPr>
+              <w:rPr>
+                <w:b/>
+                <w:bCs/>
+                <w:color w:val="4472C4" w:themeColor="accent1"/>
+                <w:sz w:val="28"/>
+                <w:szCs w:val="36"/>
+                <w:u w:val="single"/>
+                <w:lang w:val="en-US"/>
+              </w:rPr>
+            </w:pPr>
+            <w:r>
+              <w:rPr>
+                <w:b/>
+                <w:bCs/>
+                <w:color w:val="4472C4" w:themeColor="accent1"/>
+                <w:sz w:val="28"/>
+                <w:szCs w:val="36"/>
+                <w:u w:val="single"/>
+                <w:lang w:val="en-US"/>
+              </w:rPr>
+              <w:t>24/01/2021</w:t>
+            </w:r>
+          </w:p>
+        </w:tc>
+        <w:tc>
+          <w:tcPr>
+            <w:tcW w:w="2159" w:type="dxa"/>
+          </w:tcPr>
+          <w:p>
+            <w:pPr>
+              <w:rPr>
+                <w:b/>
+                <w:bCs/>
+                <w:color w:val="4472C4" w:themeColor="accent1"/>
+                <w:sz w:val="28"/>
+                <w:szCs w:val="36"/>
+                <w:u w:val="single"/>
+                <w:lang w:val="en-US"/>
+              </w:rPr>
+            </w:pPr>
+            <w:bookmarkStart w:id="0" w:name="_GoBack"/>
+            <w:bookmarkEnd w:id="0"/>
+            <w:r>
+              <w:rPr>
+                <w:b/>
+                <w:bCs/>
+                <w:color w:val="4472C4" w:themeColor="accent1"/>
+                <w:sz w:val="28"/>
+                <w:szCs w:val="36"/>
+                <w:u w:val="single"/>
+                <w:lang w:val="en-US"/>
+              </w:rPr>
+              <w:t>done</w:t>
+            </w:r>
+          </w:p>
+        </w:tc>
+      </w:tr>
     </w:tbl>
     <w:p>
       <w:pPr>
@@ -3736,8 +3920,6 @@
           <w:lang w:val="en-US"/>
         </w:rPr>
       </w:pPr>
-      <w:bookmarkStart w:id="0" w:name="_GoBack"/>
-      <w:bookmarkEnd w:id="0"/>
     </w:p>
     <w:p>
       <w:pPr>
@@ -4660,7 +4842,7 @@
   <a:extraClrSchemeLst/>
   <a:extLst>
     <a:ext uri="{05A4C25C-085E-4340-85A3-A5531E510DB2}">
-      <thm15:themeFamily xmlns:thm15="http://schemas.microsoft.com/office/thememl/2012/main" xmlns="" name="Office Theme" id="{62F939B6-93AF-4DB8-9C6B-D6C7DFDC589F}" vid="{4A3C46E8-61CC-4603-A589-7422A47A8E4A}"/>
+      <thm15:themeFamily xmlns="" xmlns:thm15="http://schemas.microsoft.com/office/thememl/2012/main" name="Office Theme" id="{62F939B6-93AF-4DB8-9C6B-D6C7DFDC589F}" vid="{4A3C46E8-61CC-4603-A589-7422A47A8E4A}"/>
     </a:ext>
   </a:extLst>
 </a:theme>

</xml_diff>

<commit_message>
mini project done till sprint 1
</commit_message>
<xml_diff>
--- a/Assignment_Status Created by Akash Trainer.docx
+++ b/Assignment_Status Created by Akash Trainer.docx
@@ -3829,7 +3829,7 @@
                 <w:u w:val="single"/>
                 <w:lang w:val="en-US"/>
               </w:rPr>
-              <w:t>Done till sprint 2</w:t>
+              <w:t>Done till sprint 1</w:t>
             </w:r>
           </w:p>
         </w:tc>
@@ -3879,20 +3879,20 @@
                 <w:lang w:val="en-US"/>
               </w:rPr>
             </w:pPr>
+            <w:r>
+              <w:rPr>
+                <w:b/>
+                <w:bCs/>
+                <w:color w:val="4472C4" w:themeColor="accent1"/>
+                <w:sz w:val="28"/>
+                <w:szCs w:val="36"/>
+                <w:u w:val="single"/>
+                <w:lang w:val="en-US"/>
+              </w:rPr>
+              <w:t>done</w:t>
+            </w:r>
             <w:bookmarkStart w:id="0" w:name="_GoBack"/>
             <w:bookmarkEnd w:id="0"/>
-            <w:r>
-              <w:rPr>
-                <w:b/>
-                <w:bCs/>
-                <w:color w:val="4472C4" w:themeColor="accent1"/>
-                <w:sz w:val="28"/>
-                <w:szCs w:val="36"/>
-                <w:u w:val="single"/>
-                <w:lang w:val="en-US"/>
-              </w:rPr>
-              <w:t>done</w:t>
-            </w:r>
           </w:p>
         </w:tc>
       </w:tr>
@@ -4842,7 +4842,7 @@
   <a:extraClrSchemeLst/>
   <a:extLst>
     <a:ext uri="{05A4C25C-085E-4340-85A3-A5531E510DB2}">
-      <thm15:themeFamily xmlns="" xmlns:thm15="http://schemas.microsoft.com/office/thememl/2012/main" name="Office Theme" id="{62F939B6-93AF-4DB8-9C6B-D6C7DFDC589F}" vid="{4A3C46E8-61CC-4603-A589-7422A47A8E4A}"/>
+      <thm15:themeFamily xmlns:thm15="http://schemas.microsoft.com/office/thememl/2012/main" xmlns="" name="Office Theme" id="{62F939B6-93AF-4DB8-9C6B-D6C7DFDC589F}" vid="{4A3C46E8-61CC-4603-A589-7422A47A8E4A}"/>
     </a:ext>
   </a:extLst>
 </a:theme>

</xml_diff>